<commit_message>
deploy: fix Docker networking for NPM proxy + cleanup old files
- docker-compose.yml: join ngxmanager_default network so bmp_backend
  is reachable by Nginx Proxy Manager via container name
- Dockerfile: build context at repo root to include frontend/
- .env.example: document required environment variables
- .gitignore: exclude sensitive and generated files
- Remove *OLD.py files, backup dirs, one-shot scripts

Co-Authored-By: Claude Sonnet 4.6 <noreply@anthropic.com>
</commit_message>
<xml_diff>
--- a/app/fiche_projet_PRJ2026-001.docx
+++ b/app/fiche_projet_PRJ2026-001.docx
@@ -87,7 +87,7 @@
                 <w:color w:val="F2DDDC"/>
                 <w:sz w:val="16"/>
               </w:rPr>
-              <w:t>Date : 25/02/2026   |   Code : PRJ2026-001   |   Statut : ACTIF</w:t>
+              <w:t>Date : 28/02/2026   |   Code : PRJ2026-001   |   Statut : ACTIF</w:t>
             </w:r>
           </w:p>
         </w:tc>
@@ -1325,7 +1325,7 @@
                 <w:color w:val="000000"/>
                 <w:sz w:val="16"/>
               </w:rPr>
-              <w:t>Tuillère Olivier</w:t>
+              <w:t>Tuillère Olivier, COURCOUX Anne</w:t>
             </w:r>
           </w:p>
         </w:tc>
@@ -4936,6 +4936,122 @@
           </w:p>
         </w:tc>
       </w:tr>
+      <w:tr>
+        <w:tc>
+          <w:tcPr>
+            <w:tcW w:type="dxa" w:w="2160"/>
+            <w:shd w:val="clear" w:color="auto" w:fill="D8D8D8"/>
+            <w:tcMar>
+              <w:top w:w="55" w:type="dxa"/>
+              <w:bottom w:w="55" w:type="dxa"/>
+              <w:left w:w="110" w:type="dxa"/>
+              <w:right w:w="110" w:type="dxa"/>
+            </w:tcMar>
+            <w:vAlign w:val="center"/>
+          </w:tcPr>
+          <w:p>
+            <w:pPr>
+              <w:jc w:val="left"/>
+              <w:spacing w:before="25" w:after="25"/>
+            </w:pPr>
+            <w:r>
+              <w:rPr>
+                <w:rFonts w:ascii="Arial" w:hAnsi="Arial"/>
+                <w:b/>
+                <w:i w:val="0"/>
+                <w:color w:val="000000"/>
+                <w:sz w:val="16"/>
+              </w:rPr>
+              <w:t>Équipe projet</w:t>
+            </w:r>
+          </w:p>
+        </w:tc>
+        <w:tc>
+          <w:tcPr>
+            <w:tcW w:type="dxa" w:w="2700"/>
+            <w:shd w:val="clear" w:color="auto" w:fill="FFFFFF"/>
+            <w:tcMar>
+              <w:top w:w="55" w:type="dxa"/>
+              <w:bottom w:w="55" w:type="dxa"/>
+              <w:left w:w="110" w:type="dxa"/>
+              <w:right w:w="110" w:type="dxa"/>
+            </w:tcMar>
+            <w:vAlign w:val="center"/>
+          </w:tcPr>
+          <w:p>
+            <w:pPr>
+              <w:jc w:val="left"/>
+              <w:spacing w:before="25" w:after="25"/>
+            </w:pPr>
+            <w:r>
+              <w:rPr>
+                <w:rFonts w:ascii="Arial" w:hAnsi="Arial"/>
+                <w:b w:val="0"/>
+                <w:i w:val="0"/>
+                <w:color w:val="000000"/>
+                <w:sz w:val="16"/>
+              </w:rPr>
+              <w:t>COURCOUX Anne — Directrice Mediatheque Michel-Crepeau, Ville de La Rochelle / CDA</w:t>
+            </w:r>
+          </w:p>
+        </w:tc>
+        <w:tc>
+          <w:tcPr>
+            <w:tcW w:type="dxa" w:w="3240"/>
+            <w:shd w:val="clear" w:color="auto" w:fill="FFFFFF"/>
+            <w:tcMar>
+              <w:top w:w="55" w:type="dxa"/>
+              <w:bottom w:w="55" w:type="dxa"/>
+              <w:left w:w="110" w:type="dxa"/>
+              <w:right w:w="110" w:type="dxa"/>
+            </w:tcMar>
+            <w:vAlign w:val="center"/>
+          </w:tcPr>
+          <w:p>
+            <w:pPr>
+              <w:jc w:val="left"/>
+              <w:spacing w:before="25" w:after="25"/>
+            </w:pPr>
+            <w:r>
+              <w:rPr>
+                <w:rFonts w:ascii="Arial" w:hAnsi="Arial"/>
+                <w:b w:val="0"/>
+                <w:i w:val="0"/>
+                <w:color w:val="000000"/>
+                <w:sz w:val="16"/>
+              </w:rPr>
+            </w:r>
+          </w:p>
+        </w:tc>
+        <w:tc>
+          <w:tcPr>
+            <w:tcW w:type="dxa" w:w="2700"/>
+            <w:shd w:val="clear" w:color="auto" w:fill="F2DDDC"/>
+            <w:tcMar>
+              <w:top w:w="55" w:type="dxa"/>
+              <w:bottom w:w="55" w:type="dxa"/>
+              <w:left w:w="110" w:type="dxa"/>
+              <w:right w:w="110" w:type="dxa"/>
+            </w:tcMar>
+            <w:vAlign w:val="center"/>
+          </w:tcPr>
+          <w:p>
+            <w:pPr>
+              <w:jc w:val="left"/>
+              <w:spacing w:before="25" w:after="25"/>
+            </w:pPr>
+            <w:r>
+              <w:rPr>
+                <w:rFonts w:ascii="Arial" w:hAnsi="Arial"/>
+                <w:b w:val="0"/>
+                <w:i w:val="0"/>
+                <w:color w:val="000000"/>
+                <w:sz w:val="16"/>
+              </w:rPr>
+            </w:r>
+          </w:p>
+        </w:tc>
+      </w:tr>
     </w:tbl>
     <w:p/>
     <w:tbl>
@@ -5836,7 +5952,7 @@
         <w:tc>
           <w:tcPr>
             <w:tcW w:type="dxa" w:w="2700"/>
-            <w:shd w:val="clear" w:color="auto" w:fill="#F39C12"/>
+            <w:shd w:val="clear" w:color="auto" w:fill="#27AE60"/>
             <w:tcMar>
               <w:top w:w="55" w:type="dxa"/>
               <w:bottom w:w="55" w:type="dxa"/>
@@ -5858,7 +5974,7 @@
                 <w:color w:val="FFFFFF"/>
                 <w:sz w:val="18"/>
               </w:rPr>
-              <w:t>3/5  [|||  ]</w:t>
+              <w:t>2/5  [||   ]</w:t>
             </w:r>
           </w:p>
         </w:tc>
@@ -5954,7 +6070,7 @@
         <w:tc>
           <w:tcPr>
             <w:tcW w:type="dxa" w:w="2700"/>
-            <w:shd w:val="clear" w:color="auto" w:fill="#F39C12"/>
+            <w:shd w:val="clear" w:color="auto" w:fill="#27AE60"/>
             <w:tcMar>
               <w:top w:w="55" w:type="dxa"/>
               <w:bottom w:w="55" w:type="dxa"/>
@@ -5976,7 +6092,7 @@
                 <w:color w:val="FFFFFF"/>
                 <w:sz w:val="18"/>
               </w:rPr>
-              <w:t>3/5  [|||  ]</w:t>
+              <w:t>2/5  [||   ]</w:t>
             </w:r>
           </w:p>
         </w:tc>
@@ -6390,13 +6506,9 @@
         </w:tc>
       </w:tr>
       <w:tr>
-        <w:trPr>
-          <w:trHeight w:val="400" w:hRule="atLeast"/>
-        </w:trPr>
         <w:tc>
           <w:tcPr>
-            <w:tcW w:type="dxa" w:w="11600"/>
-            <w:gridSpan w:val="7"/>
+            <w:tcW w:type="dxa" w:w="3800"/>
             <w:shd w:val="clear" w:color="auto" w:fill="FFFFFF"/>
             <w:tcMar>
               <w:top w:w="55" w:type="dxa"/>
@@ -6419,7 +6531,213 @@
                 <w:color w:val="000000"/>
                 <w:sz w:val="16"/>
               </w:rPr>
-              <w:t>Aucun risque enregistre dans le registre.</w:t>
+              <w:t>accord des services</w:t>
+            </w:r>
+          </w:p>
+        </w:tc>
+        <w:tc>
+          <w:tcPr>
+            <w:tcW w:type="dxa" w:w="1400"/>
+            <w:shd w:val="clear" w:color="auto" w:fill="FFFFFF"/>
+            <w:tcMar>
+              <w:top w:w="55" w:type="dxa"/>
+              <w:bottom w:w="55" w:type="dxa"/>
+              <w:left w:w="110" w:type="dxa"/>
+              <w:right w:w="110" w:type="dxa"/>
+            </w:tcMar>
+            <w:vAlign w:val="center"/>
+          </w:tcPr>
+          <w:p>
+            <w:pPr>
+              <w:jc w:val="left"/>
+              <w:spacing w:before="25" w:after="25"/>
+            </w:pPr>
+            <w:r>
+              <w:rPr>
+                <w:rFonts w:ascii="Arial" w:hAnsi="Arial"/>
+                <w:b w:val="0"/>
+                <w:i w:val="0"/>
+                <w:color w:val="000000"/>
+                <w:sz w:val="16"/>
+              </w:rPr>
+              <w:t>Organisationnel</w:t>
+            </w:r>
+          </w:p>
+        </w:tc>
+        <w:tc>
+          <w:tcPr>
+            <w:tcW w:type="dxa" w:w="800"/>
+            <w:shd w:val="clear" w:color="auto" w:fill="FFFFFF"/>
+            <w:tcMar>
+              <w:top w:w="55" w:type="dxa"/>
+              <w:bottom w:w="55" w:type="dxa"/>
+              <w:left w:w="110" w:type="dxa"/>
+              <w:right w:w="110" w:type="dxa"/>
+            </w:tcMar>
+            <w:vAlign w:val="center"/>
+          </w:tcPr>
+          <w:p>
+            <w:pPr>
+              <w:jc w:val="center"/>
+              <w:spacing w:before="25" w:after="25"/>
+            </w:pPr>
+            <w:r>
+              <w:rPr>
+                <w:rFonts w:ascii="Arial" w:hAnsi="Arial"/>
+                <w:b w:val="0"/>
+                <w:i w:val="0"/>
+                <w:color w:val="000000"/>
+                <w:sz w:val="16"/>
+              </w:rPr>
+              <w:t>1</w:t>
+            </w:r>
+          </w:p>
+        </w:tc>
+        <w:tc>
+          <w:tcPr>
+            <w:tcW w:type="dxa" w:w="700"/>
+            <w:shd w:val="clear" w:color="auto" w:fill="FFFFFF"/>
+            <w:tcMar>
+              <w:top w:w="55" w:type="dxa"/>
+              <w:bottom w:w="55" w:type="dxa"/>
+              <w:left w:w="110" w:type="dxa"/>
+              <w:right w:w="110" w:type="dxa"/>
+            </w:tcMar>
+            <w:vAlign w:val="center"/>
+          </w:tcPr>
+          <w:p>
+            <w:pPr>
+              <w:jc w:val="center"/>
+              <w:spacing w:before="25" w:after="25"/>
+            </w:pPr>
+            <w:r>
+              <w:rPr>
+                <w:rFonts w:ascii="Arial" w:hAnsi="Arial"/>
+                <w:b w:val="0"/>
+                <w:i w:val="0"/>
+                <w:color w:val="000000"/>
+                <w:sz w:val="16"/>
+              </w:rPr>
+              <w:t>2</w:t>
+            </w:r>
+          </w:p>
+        </w:tc>
+        <w:tc>
+          <w:tcPr>
+            <w:tcW w:type="dxa" w:w="700"/>
+            <w:shd w:val="clear" w:color="auto" w:fill="#27AE60"/>
+            <w:tcMar>
+              <w:top w:w="55" w:type="dxa"/>
+              <w:bottom w:w="55" w:type="dxa"/>
+              <w:left w:w="110" w:type="dxa"/>
+              <w:right w:w="110" w:type="dxa"/>
+            </w:tcMar>
+            <w:vAlign w:val="center"/>
+          </w:tcPr>
+          <w:p>
+            <w:pPr>
+              <w:jc w:val="center"/>
+              <w:spacing w:before="25" w:after="25"/>
+            </w:pPr>
+            <w:r>
+              <w:rPr>
+                <w:rFonts w:ascii="Arial" w:hAnsi="Arial"/>
+                <w:b/>
+                <w:i w:val="0"/>
+                <w:color w:val="FFFFFF"/>
+                <w:sz w:val="18"/>
+              </w:rPr>
+              <w:t>2</w:t>
+            </w:r>
+          </w:p>
+        </w:tc>
+        <w:tc>
+          <w:tcPr>
+            <w:tcW w:type="dxa" w:w="3000"/>
+            <w:shd w:val="clear" w:color="auto" w:fill="FFFFFF"/>
+            <w:tcMar>
+              <w:top w:w="55" w:type="dxa"/>
+              <w:bottom w:w="55" w:type="dxa"/>
+              <w:left w:w="110" w:type="dxa"/>
+              <w:right w:w="110" w:type="dxa"/>
+            </w:tcMar>
+            <w:vAlign w:val="center"/>
+          </w:tcPr>
+          <w:p>
+            <w:pPr>
+              <w:jc w:val="left"/>
+              <w:spacing w:before="25" w:after="25"/>
+            </w:pPr>
+            <w:r>
+              <w:rPr>
+                <w:rFonts w:ascii="Arial" w:hAnsi="Arial"/>
+                <w:b w:val="0"/>
+                <w:i w:val="0"/>
+                <w:color w:val="000000"/>
+                <w:sz w:val="16"/>
+              </w:rPr>
+              <w:t>réunion de lancement</w:t>
+            </w:r>
+          </w:p>
+        </w:tc>
+        <w:tc>
+          <w:tcPr>
+            <w:tcW w:type="dxa" w:w="1200"/>
+            <w:shd w:val="clear" w:color="auto" w:fill="F2DDDC"/>
+            <w:tcMar>
+              <w:top w:w="55" w:type="dxa"/>
+              <w:bottom w:w="55" w:type="dxa"/>
+              <w:left w:w="110" w:type="dxa"/>
+              <w:right w:w="110" w:type="dxa"/>
+            </w:tcMar>
+            <w:vAlign w:val="center"/>
+          </w:tcPr>
+          <w:p>
+            <w:pPr>
+              <w:jc w:val="center"/>
+              <w:spacing w:before="25" w:after="25"/>
+            </w:pPr>
+            <w:r>
+              <w:rPr>
+                <w:rFonts w:ascii="Arial" w:hAnsi="Arial"/>
+                <w:b w:val="0"/>
+                <w:i w:val="0"/>
+                <w:color w:val="000000"/>
+                <w:sz w:val="16"/>
+              </w:rPr>
+              <w:t>Identifie</w:t>
+            </w:r>
+          </w:p>
+        </w:tc>
+      </w:tr>
+      <w:tr>
+        <w:tc>
+          <w:tcPr>
+            <w:tcW w:type="dxa" w:w="11600"/>
+            <w:gridSpan w:val="7"/>
+            <w:shd w:val="clear" w:color="auto" w:fill="#27AE60"/>
+            <w:tcMar>
+              <w:top w:w="55" w:type="dxa"/>
+              <w:bottom w:w="55" w:type="dxa"/>
+              <w:left w:w="110" w:type="dxa"/>
+              <w:right w:w="110" w:type="dxa"/>
+            </w:tcMar>
+            <w:vAlign w:val="center"/>
+          </w:tcPr>
+          <w:p>
+            <w:pPr>
+              <w:jc w:val="left"/>
+              <w:spacing w:before="25" w:after="25"/>
+            </w:pPr>
+            <w:r>
+              <w:rPr>
+                <w:rFonts w:ascii="Arial" w:hAnsi="Arial"/>
+                <w:b/>
+                <w:i w:val="0"/>
+                <w:color w:val="FFFFFF"/>
+                <w:sz w:val="16"/>
+              </w:rPr>
+              <w:t>Total : 1 risque(s)   |   Critiques (&gt;=12) : 0   |   Eleves (6-11) : 0</w:t>
             </w:r>
           </w:p>
         </w:tc>
@@ -7007,7 +7325,7 @@
         <w:color w:val="BFBFBF"/>
         <w:sz w:val="14"/>
       </w:rPr>
-      <w:t>Budget Manager Pro V5 — Fiche projet PRJ2026-001 — Généré le 25/02/2026</w:t>
+      <w:t>Budget Manager Pro V5 — Fiche projet PRJ2026-001 — Généré le 28/02/2026</w:t>
     </w:r>
   </w:p>
 </w:ftr>

</xml_diff>